<commit_message>
update english cv Special thanks to YangChen GuannanDai
</commit_message>
<xml_diff>
--- a/Xingchen_Lin_Resume_English.docx
+++ b/Xingchen_Lin_Resume_English.docx
@@ -49,23 +49,7 @@
           <w:sz w:val="24"/>
           <w:szCs w:val="24"/>
         </w:rPr>
-        <w:t>EDUCATI</w:t>
-      </w:r>
-      <w:r>
-        <w:rPr>
-          <w:w w:val="100"/>
-          <w:sz w:val="24"/>
-          <w:szCs w:val="24"/>
-        </w:rPr>
-        <w:t>O</w:t>
-      </w:r>
-      <w:r>
-        <w:rPr>
-          <w:w w:val="100"/>
-          <w:sz w:val="24"/>
-          <w:szCs w:val="24"/>
-        </w:rPr>
-        <w:t>N</w:t>
+        <w:t>EDUCATION</w:t>
       </w:r>
     </w:p>
     <w:p>
@@ -91,23 +75,7 @@
           <w:w w:val="100"/>
           <w:sz w:val="24"/>
         </w:rPr>
-        <w:t>Xingchen</w:t>
-      </w:r>
-      <w:r>
-        <w:rPr>
-          <w:b/>
-          <w:w w:val="100"/>
-          <w:sz w:val="24"/>
-        </w:rPr>
-        <w:t xml:space="preserve"> </w:t>
-      </w:r>
-      <w:r>
-        <w:rPr>
-          <w:b/>
-          <w:w w:val="100"/>
-          <w:sz w:val="24"/>
-        </w:rPr>
-        <w:t>Lin</w:t>
+        <w:t>Xingchen Lin</w:t>
       </w:r>
     </w:p>
     <w:p>
@@ -144,13 +112,7 @@
         <w:rPr>
           <w:w w:val="100"/>
         </w:rPr>
-        <w:t>Alibaba Group</w:t>
-      </w:r>
-      <w:r>
-        <w:rPr>
-          <w:w w:val="100"/>
-        </w:rPr>
-        <w:t>,</w:t>
+        <w:t>Alibaba Group,</w:t>
       </w:r>
       <w:r>
         <w:rPr>
@@ -190,28 +152,7 @@
           <w:w w:val="100"/>
           <w:sz w:val="22"/>
         </w:rPr>
-        <w:t>(</w:t>
-      </w:r>
-      <w:r>
-        <w:rPr>
-          <w:w w:val="100"/>
-          <w:sz w:val="22"/>
-        </w:rPr>
-        <w:t>0086</w:t>
-      </w:r>
-      <w:r>
-        <w:rPr>
-          <w:w w:val="100"/>
-          <w:sz w:val="22"/>
-        </w:rPr>
-        <w:t xml:space="preserve">) </w:t>
-      </w:r>
-      <w:r>
-        <w:rPr>
-          <w:w w:val="100"/>
-          <w:sz w:val="22"/>
-        </w:rPr>
-        <w:t xml:space="preserve">15101669791 </w:t>
+        <w:t xml:space="preserve">(0086) 15101669791 </w:t>
       </w:r>
       <w:r>
         <w:rPr>
@@ -315,7 +256,7 @@
                       </wpg:grpSpPr>
                       <wps:wsp>
                         <wps:cNvPr id="1" name="直线 3"/>
-                        <wps:cNvSpPr/>
+                        <wps:cNvCnPr/>
                         <wps:spPr>
                           <a:xfrm>
                             <a:off x="0" y="7"/>
@@ -343,7 +284,7 @@
           </mc:Choice>
           <mc:Fallback>
             <w:pict>
-              <v:group id="_x0000_s1026" o:spid="_x0000_s1026" o:spt="203" style="height:0.75pt;width:526pt;" coordsize="10520,15" o:gfxdata="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">
+              <v:group id="_x0000_s1026" o:spid="_x0000_s1026" o:spt="203" style="height:0.75pt;width:526pt;" coordsize="10520,15" o:gfxdata="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">
                 <o:lock v:ext="edit" aspectratio="f"/>
                 <v:line id="直线 3" o:spid="_x0000_s1026" o:spt="20" style="position:absolute;left:0;top:7;height:0;width:10519;" filled="f" stroked="t" coordsize="21600,21600" o:gfxdata="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">
                   <v:fill on="f" focussize="0,0"/>
@@ -400,12 +341,12 @@
           <w:w w:val="100"/>
           <w:sz w:val="22"/>
         </w:rPr>
-        <w:t>Sept</w:t>
-      </w:r>
-      <w:r>
-        <w:rPr>
-          <w:i/>
-          <w:spacing w:val="-25"/>
+        <w:t>Sep. 2019</w:t>
+      </w:r>
+      <w:r>
+        <w:rPr>
+          <w:i/>
+          <w:spacing w:val="-23"/>
           <w:w w:val="100"/>
           <w:sz w:val="22"/>
         </w:rPr>
@@ -417,20 +358,12 @@
           <w:w w:val="100"/>
           <w:sz w:val="22"/>
         </w:rPr>
-        <w:t>201</w:t>
-      </w:r>
-      <w:r>
-        <w:rPr>
-          <w:i/>
-          <w:w w:val="100"/>
-          <w:sz w:val="22"/>
-        </w:rPr>
-        <w:t>9</w:t>
-      </w:r>
-      <w:r>
-        <w:rPr>
-          <w:i/>
-          <w:spacing w:val="-23"/>
+        <w:t>–</w:t>
+      </w:r>
+      <w:r>
+        <w:rPr>
+          <w:i/>
+          <w:spacing w:val="-22"/>
           <w:w w:val="100"/>
           <w:sz w:val="22"/>
         </w:rPr>
@@ -438,23 +371,6 @@
       </w:r>
       <w:r>
         <w:rPr>
-          <w:i/>
-          <w:w w:val="100"/>
-          <w:sz w:val="22"/>
-        </w:rPr>
-        <w:t>–</w:t>
-      </w:r>
-      <w:r>
-        <w:rPr>
-          <w:i/>
-          <w:spacing w:val="-22"/>
-          <w:w w:val="100"/>
-          <w:sz w:val="22"/>
-        </w:rPr>
-        <w:t xml:space="preserve"> </w:t>
-      </w:r>
-      <w:r>
-        <w:rPr>
           <w:rFonts w:hint="eastAsia"/>
           <w:i/>
           <w:w w:val="100"/>
@@ -469,7 +385,7 @@
           <w:w w:val="100"/>
           <w:sz w:val="22"/>
         </w:rPr>
-        <w:t xml:space="preserve"> 2</w:t>
+        <w:t>. 2</w:t>
       </w:r>
       <w:r>
         <w:rPr>
@@ -511,7 +427,7 @@
           <w:w w:val="100"/>
           <w:sz w:val="22"/>
         </w:rPr>
-        <w:t>of Software Engineering majored in artificial intelligence(Part-time)</w:t>
+        <w:t>of Software Engineering majored in artificial intelligence(On-the-job)</w:t>
       </w:r>
     </w:p>
     <w:p>
@@ -529,6 +445,7 @@
         <w:ind w:left="500" w:right="0" w:hanging="360"/>
         <w:jc w:val="left"/>
         <w:rPr>
+          <w:i/>
           <w:w w:val="100"/>
           <w:sz w:val="22"/>
         </w:rPr>
@@ -571,7 +488,7 @@
           <w:w w:val="100"/>
           <w:sz w:val="22"/>
         </w:rPr>
-        <w:t xml:space="preserve"> in 2018 with the interest of Artificial Intelligence.</w:t>
+        <w:t xml:space="preserve"> in 2018 and continued to study the direction of artificial intelligence because of great interest in it.</w:t>
       </w:r>
     </w:p>
     <w:p>
@@ -583,21 +500,6 @@
         <w:ind w:left="140" w:right="0" w:firstLine="0"/>
         <w:jc w:val="left"/>
         <w:rPr>
-          <w:i/>
-          <w:w w:val="100"/>
-          <w:sz w:val="22"/>
-        </w:rPr>
-      </w:pPr>
-    </w:p>
-    <w:p>
-      <w:pPr>
-        <w:tabs>
-          <w:tab w:val="left" w:pos="8805"/>
-        </w:tabs>
-        <w:spacing w:before="3" w:line="246" w:lineRule="exact"/>
-        <w:ind w:left="140" w:right="0" w:firstLine="0"/>
-        <w:jc w:val="left"/>
-        <w:rPr>
           <w:b/>
           <w:bCs/>
           <w:i w:val="0"/>
@@ -616,7 +518,7 @@
           <w:w w:val="100"/>
           <w:sz w:val="22"/>
         </w:rPr>
-        <w:t>Shenyang University of technology</w:t>
+        <w:t xml:space="preserve">Shenyang University of </w:t>
       </w:r>
       <w:r>
         <w:rPr>
@@ -628,11 +530,11 @@
           <w:w w:val="100"/>
           <w:sz w:val="22"/>
         </w:rPr>
-        <w:t xml:space="preserve"> </w:t>
-      </w:r>
-      <w:r>
-        <w:rPr>
-          <w:rFonts w:hint="default"/>
+        <w:t>T</w:t>
+      </w:r>
+      <w:r>
+        <w:rPr>
+          <w:rFonts w:hint="eastAsia"/>
           <w:b/>
           <w:bCs/>
           <w:i w:val="0"/>
@@ -640,7 +542,7 @@
           <w:w w:val="100"/>
           <w:sz w:val="22"/>
         </w:rPr>
-        <w:t xml:space="preserve">                                                                       </w:t>
+        <w:t>echnology</w:t>
       </w:r>
       <w:r>
         <w:rPr>
@@ -652,15 +554,15 @@
           <w:w w:val="100"/>
           <w:sz w:val="22"/>
         </w:rPr>
-        <w:t xml:space="preserve">  </w:t>
-      </w:r>
-      <w:r>
-        <w:rPr>
-          <w:i/>
-          <w:w w:val="100"/>
-          <w:sz w:val="22"/>
-        </w:rPr>
-        <w:t>Sept</w:t>
+        <w:t xml:space="preserve">                                                                          </w:t>
+      </w:r>
+      <w:r>
+        <w:rPr>
+          <w:i/>
+          <w:w w:val="100"/>
+          <w:sz w:val="22"/>
+        </w:rPr>
+        <w:t>Sep.</w:t>
       </w:r>
       <w:r>
         <w:rPr>
@@ -677,15 +579,7 @@
           <w:w w:val="100"/>
           <w:sz w:val="22"/>
         </w:rPr>
-        <w:t>201</w:t>
-      </w:r>
-      <w:r>
-        <w:rPr>
-          <w:i/>
-          <w:w w:val="100"/>
-          <w:sz w:val="22"/>
-        </w:rPr>
-        <w:t>2</w:t>
+        <w:t>2012</w:t>
       </w:r>
       <w:r>
         <w:rPr>
@@ -729,32 +623,15 @@
           <w:w w:val="100"/>
           <w:sz w:val="22"/>
         </w:rPr>
-        <w:t>uly</w:t>
-      </w:r>
-      <w:r>
-        <w:rPr>
-          <w:rFonts w:hint="default"/>
-          <w:i/>
-          <w:w w:val="100"/>
-          <w:sz w:val="22"/>
-        </w:rPr>
-        <w:t xml:space="preserve"> 2</w:t>
-      </w:r>
-      <w:r>
-        <w:rPr>
-          <w:i/>
-          <w:w w:val="100"/>
-          <w:sz w:val="22"/>
-        </w:rPr>
-        <w:t>0</w:t>
-      </w:r>
-      <w:r>
-        <w:rPr>
-          <w:i/>
-          <w:w w:val="100"/>
-          <w:sz w:val="22"/>
-        </w:rPr>
-        <w:t>16</w:t>
+        <w:t>ul. 2</w:t>
+      </w:r>
+      <w:r>
+        <w:rPr>
+          <w:i/>
+          <w:w w:val="100"/>
+          <w:sz w:val="22"/>
+        </w:rPr>
+        <w:t>016</w:t>
       </w:r>
     </w:p>
     <w:p>
@@ -825,28 +702,7 @@
           <w:w w:val="100"/>
           <w:sz w:val="22"/>
         </w:rPr>
-        <w:t xml:space="preserve">Second Prize of ACM Asia China Northeast Contests </w:t>
-      </w:r>
-      <w:r>
-        <w:rPr>
-          <w:w w:val="100"/>
-          <w:sz w:val="22"/>
-        </w:rPr>
-        <w:t>(201</w:t>
-      </w:r>
-      <w:r>
-        <w:rPr>
-          <w:w w:val="100"/>
-          <w:sz w:val="22"/>
-        </w:rPr>
-        <w:t>4</w:t>
-      </w:r>
-      <w:r>
-        <w:rPr>
-          <w:w w:val="100"/>
-          <w:sz w:val="22"/>
-        </w:rPr>
-        <w:t>),</w:t>
+        <w:t>Second Prize of ACM Asia China Northeast Contests (2014),</w:t>
       </w:r>
       <w:r>
         <w:rPr>
@@ -900,28 +756,7 @@
           <w:w w:val="100"/>
           <w:sz w:val="22"/>
         </w:rPr>
-        <w:t>201</w:t>
-      </w:r>
-      <w:r>
-        <w:rPr>
-          <w:w w:val="100"/>
-          <w:sz w:val="22"/>
-        </w:rPr>
-        <w:t xml:space="preserve">4 &amp; </w:t>
-      </w:r>
-      <w:r>
-        <w:rPr>
-          <w:w w:val="100"/>
-          <w:sz w:val="22"/>
-        </w:rPr>
-        <w:t>2015)</w:t>
-      </w:r>
-      <w:r>
-        <w:rPr>
-          <w:w w:val="100"/>
-          <w:sz w:val="22"/>
-        </w:rPr>
-        <w:t>, Scholarship of school and province (2013 - 2016) and other 42 honors.</w:t>
+        <w:t>2014 &amp; 2015), Scholarships of school and province (2013 - 2016) and other 42 honors.</w:t>
       </w:r>
     </w:p>
     <w:p>
@@ -972,23 +807,7 @@
           <w:w w:val="100"/>
           <w:sz w:val="22"/>
         </w:rPr>
-        <w:t xml:space="preserve">pen 34 project </w:t>
-      </w:r>
-      <w:r>
-        <w:rPr>
-          <w:spacing w:val="-3"/>
-          <w:w w:val="100"/>
-          <w:sz w:val="22"/>
-        </w:rPr>
-        <w:t>source</w:t>
-      </w:r>
-      <w:r>
-        <w:rPr>
-          <w:spacing w:val="-3"/>
-          <w:w w:val="100"/>
-          <w:sz w:val="22"/>
-        </w:rPr>
-        <w:t>s on github.com.</w:t>
+        <w:t>pen 34 project sources on github.com.</w:t>
       </w:r>
     </w:p>
     <w:p>
@@ -1045,7 +864,7 @@
                       </wpg:grpSpPr>
                       <wps:wsp>
                         <wps:cNvPr id="3" name="直线 5"/>
-                        <wps:cNvSpPr/>
+                        <wps:cNvCnPr/>
                         <wps:spPr>
                           <a:xfrm>
                             <a:off x="0" y="7"/>
@@ -1073,7 +892,7 @@
           </mc:Choice>
           <mc:Fallback>
             <w:pict>
-              <v:group id="_x0000_s1026" o:spid="_x0000_s1026" o:spt="203" style="height:0.75pt;width:526pt;" coordsize="10520,15" o:gfxdata="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">
+              <v:group id="_x0000_s1026" o:spid="_x0000_s1026" o:spt="203" style="height:0.75pt;width:526pt;" coordsize="10520,15" o:gfxdata="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">
                 <o:lock v:ext="edit" aspectratio="f"/>
                 <v:line id="直线 5" o:spid="_x0000_s1026" o:spt="20" style="position:absolute;left:0;top:7;height:0;width:10519;" filled="f" stroked="t" coordsize="21600,21600" o:gfxdata="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">
                   <v:fill on="f" focussize="0,0"/>
@@ -1153,15 +972,7 @@
           <w:w w:val="100"/>
           <w:sz w:val="22"/>
         </w:rPr>
-        <w:t>Engin</w:t>
-      </w:r>
-      <w:r>
-        <w:rPr>
-          <w:i/>
-          <w:w w:val="100"/>
-          <w:sz w:val="22"/>
-        </w:rPr>
-        <w:t>eer II</w:t>
+        <w:t>Engineer II</w:t>
       </w:r>
       <w:r>
         <w:rPr>
@@ -1182,16 +993,7 @@
           <w:sz w:val="22"/>
           <w:szCs w:val="22"/>
         </w:rPr>
-        <w:t xml:space="preserve">Jul. 2016 </w:t>
-      </w:r>
-      <w:r>
-        <w:rPr>
-          <w:i/>
-          <w:w w:val="100"/>
-          <w:sz w:val="22"/>
-          <w:szCs w:val="22"/>
-        </w:rPr>
-        <w:t>–</w:t>
+        <w:t>Jul. 2016 –</w:t>
       </w:r>
       <w:r>
         <w:rPr>
@@ -1201,17 +1003,7 @@
           <w:sz w:val="22"/>
           <w:szCs w:val="22"/>
         </w:rPr>
-        <w:t xml:space="preserve"> </w:t>
-      </w:r>
-      <w:r>
-        <w:rPr>
-          <w:i/>
-          <w:spacing w:val="-29"/>
-          <w:w w:val="100"/>
-          <w:sz w:val="22"/>
-          <w:szCs w:val="22"/>
-        </w:rPr>
-        <w:t xml:space="preserve"> </w:t>
+        <w:t xml:space="preserve">  </w:t>
       </w:r>
       <w:r>
         <w:rPr>
@@ -1258,25 +1050,61 @@
           <w:sz w:val="22"/>
           <w:szCs w:val="22"/>
         </w:rPr>
-        <w:t>emergency project development, designing the architecture alone</w:t>
-      </w:r>
-      <w:r>
-        <w:rPr>
-          <w:rFonts w:hint="default"/>
-          <w:w w:val="100"/>
-          <w:sz w:val="22"/>
-          <w:szCs w:val="22"/>
-        </w:rPr>
-        <w:t>,</w:t>
-      </w:r>
-      <w:r>
-        <w:rPr>
-          <w:rFonts w:hint="eastAsia"/>
-          <w:w w:val="100"/>
-          <w:sz w:val="22"/>
-          <w:szCs w:val="22"/>
-        </w:rPr>
-        <w:t xml:space="preserve"> or leading the team, developing multiple 1.0 projects, </w:t>
+        <w:t>emergency project development</w:t>
+      </w:r>
+      <w:r>
+        <w:rPr>
+          <w:rFonts w:hint="default"/>
+          <w:w w:val="100"/>
+          <w:sz w:val="22"/>
+          <w:szCs w:val="22"/>
+        </w:rPr>
+        <w:t xml:space="preserve"> and</w:t>
+      </w:r>
+      <w:r>
+        <w:rPr>
+          <w:rFonts w:hint="eastAsia"/>
+          <w:w w:val="100"/>
+          <w:sz w:val="22"/>
+          <w:szCs w:val="22"/>
+        </w:rPr>
+        <w:t xml:space="preserve"> design the architecture alone or</w:t>
+      </w:r>
+      <w:r>
+        <w:rPr>
+          <w:rFonts w:hint="default"/>
+          <w:w w:val="100"/>
+          <w:sz w:val="22"/>
+          <w:szCs w:val="22"/>
+        </w:rPr>
+        <w:t xml:space="preserve"> as a team leader. D</w:t>
+      </w:r>
+      <w:r>
+        <w:rPr>
+          <w:rFonts w:hint="eastAsia"/>
+          <w:w w:val="100"/>
+          <w:sz w:val="22"/>
+          <w:szCs w:val="22"/>
+        </w:rPr>
+        <w:t>evelop multiple 1.0 projects</w:t>
+      </w:r>
+      <w:r>
+        <w:rPr>
+          <w:rFonts w:hint="default"/>
+          <w:w w:val="100"/>
+          <w:sz w:val="22"/>
+          <w:szCs w:val="22"/>
+        </w:rPr>
+        <w:t xml:space="preserve"> and</w:t>
+      </w:r>
+      <w:r>
+        <w:rPr>
+          <w:rFonts w:hint="eastAsia"/>
+          <w:w w:val="100"/>
+          <w:sz w:val="22"/>
+          <w:szCs w:val="22"/>
+        </w:rPr>
+        <w:t xml:space="preserve"> </w:t>
       </w:r>
       <w:r>
         <w:rPr>
@@ -1324,16 +1152,16 @@
           <w:sz w:val="22"/>
           <w:szCs w:val="22"/>
         </w:rPr>
-        <w:t>Mainly responsible: Multiple marketing tools</w:t>
-      </w:r>
-      <w:r>
-        <w:rPr>
-          <w:rFonts w:hint="default"/>
-          <w:w w:val="100"/>
-          <w:sz w:val="22"/>
-          <w:szCs w:val="22"/>
-        </w:rPr>
-        <w:t xml:space="preserve">, </w:t>
+        <w:t>Responsibilities: The design, launching, upgrading and maintenance of multiple marketing tools,</w:t>
+      </w:r>
+      <w:r>
+        <w:rPr>
+          <w:rFonts w:hint="default"/>
+          <w:w w:val="100"/>
+          <w:sz w:val="22"/>
+          <w:szCs w:val="22"/>
+        </w:rPr>
+        <w:t xml:space="preserve"> </w:t>
       </w:r>
       <w:r>
         <w:rPr>
@@ -1387,16 +1215,7 @@
           <w:sz w:val="22"/>
           <w:szCs w:val="22"/>
         </w:rPr>
-        <w:t>smart cashier 1.0</w:t>
-      </w:r>
-      <w:r>
-        <w:rPr>
-          <w:rFonts w:hint="default"/>
-          <w:w w:val="100"/>
-          <w:sz w:val="22"/>
-          <w:szCs w:val="22"/>
-        </w:rPr>
-        <w:t xml:space="preserve">, and order </w:t>
+        <w:t xml:space="preserve">smart cashier 1.0, and order </w:t>
       </w:r>
       <w:r>
         <w:rPr>
@@ -1519,6 +1338,17 @@
       </w:pPr>
       <w:r>
         <w:rPr>
+          <w:rFonts w:hint="default"/>
+          <w:b w:val="0"/>
+          <w:bCs/>
+          <w:w w:val="100"/>
+          <w:sz w:val="22"/>
+          <w:szCs w:val="22"/>
+        </w:rPr>
+        <w:t xml:space="preserve">Achievements: </w:t>
+      </w:r>
+      <w:r>
+        <w:rPr>
           <w:rFonts w:hint="eastAsia"/>
           <w:b w:val="0"/>
           <w:bCs/>
@@ -1634,37 +1464,7 @@
           <w:sz w:val="22"/>
           <w:szCs w:val="22"/>
         </w:rPr>
-        <w:t xml:space="preserve"> </w:t>
-      </w:r>
-      <w:r>
-        <w:rPr>
-          <w:b/>
-          <w:bCs w:val="0"/>
-          <w:w w:val="100"/>
-          <w:sz w:val="22"/>
-          <w:szCs w:val="22"/>
-        </w:rPr>
-        <w:t>Cloud</w:t>
-      </w:r>
-      <w:r>
-        <w:rPr>
-          <w:b/>
-          <w:bCs w:val="0"/>
-          <w:w w:val="100"/>
-          <w:sz w:val="22"/>
-          <w:szCs w:val="22"/>
-        </w:rPr>
-        <w:t xml:space="preserve"> </w:t>
-      </w:r>
-      <w:r>
-        <w:rPr>
-          <w:b/>
-          <w:bCs w:val="0"/>
-          <w:w w:val="100"/>
-          <w:sz w:val="22"/>
-          <w:szCs w:val="22"/>
-        </w:rPr>
-        <w:t>Security Team</w:t>
+        <w:t xml:space="preserve"> Cloud Security Team</w:t>
       </w:r>
       <w:r>
         <w:rPr>
@@ -1685,16 +1485,7 @@
           <w:sz w:val="22"/>
           <w:szCs w:val="22"/>
         </w:rPr>
-        <w:t>J</w:t>
-      </w:r>
-      <w:r>
-        <w:rPr>
-          <w:i/>
-          <w:w w:val="100"/>
-          <w:sz w:val="22"/>
-          <w:szCs w:val="22"/>
-        </w:rPr>
-        <w:t>unior</w:t>
+        <w:t>Junior</w:t>
       </w:r>
       <w:r>
         <w:rPr>
@@ -1829,16 +1620,7 @@
           <w:sz w:val="22"/>
           <w:szCs w:val="22"/>
         </w:rPr>
-        <w:t xml:space="preserve">Apr. </w:t>
-      </w:r>
-      <w:r>
-        <w:rPr>
-          <w:i/>
-          <w:w w:val="100"/>
-          <w:sz w:val="22"/>
-          <w:szCs w:val="22"/>
-        </w:rPr>
-        <w:t>2016</w:t>
+        <w:t>Apr. 2016</w:t>
       </w:r>
     </w:p>
     <w:p>
@@ -1883,15 +1665,7 @@
           <w:sz w:val="22"/>
           <w:szCs w:val="22"/>
         </w:rPr>
-        <w:t>in</w:t>
-      </w:r>
-      <w:r>
-        <w:rPr>
-          <w:w w:val="100"/>
-          <w:sz w:val="22"/>
-          <w:szCs w:val="22"/>
-        </w:rPr>
-        <w:t xml:space="preserve"> the </w:t>
+        <w:t>in the</w:t>
       </w:r>
       <w:r>
         <w:rPr>
@@ -1976,25 +1750,7 @@
           <w:sz w:val="22"/>
           <w:szCs w:val="22"/>
         </w:rPr>
-        <w:t>cloud l</w:t>
-      </w:r>
-      <w:r>
-        <w:rPr>
-          <w:w w:val="100"/>
-          <w:sz w:val="22"/>
-          <w:szCs w:val="22"/>
-        </w:rPr>
-        <w:t>o</w:t>
-      </w:r>
-      <w:bookmarkStart w:id="0" w:name="_GoBack"/>
-      <w:bookmarkEnd w:id="0"/>
-      <w:r>
-        <w:rPr>
-          <w:w w:val="100"/>
-          <w:sz w:val="22"/>
-          <w:szCs w:val="22"/>
-        </w:rPr>
-        <w:t>g analysis</w:t>
+        <w:t>cloud log analysis</w:t>
       </w:r>
       <w:r>
         <w:rPr>
@@ -2103,25 +1859,52 @@
           <w:sz w:val="22"/>
           <w:szCs w:val="22"/>
         </w:rPr>
-        <w:t xml:space="preserve">Mainly responsible: Provide </w:t>
-      </w:r>
-      <w:r>
-        <w:rPr>
-          <w:rFonts w:hint="default"/>
-          <w:w w:val="100"/>
-          <w:sz w:val="22"/>
-          <w:szCs w:val="22"/>
-        </w:rPr>
-        <w:t>API</w:t>
-      </w:r>
-      <w:r>
-        <w:rPr>
-          <w:rFonts w:hint="default"/>
-          <w:w w:val="100"/>
-          <w:sz w:val="22"/>
-          <w:szCs w:val="22"/>
-        </w:rPr>
-        <w:t xml:space="preserve"> of </w:t>
+        <w:t>Responsibilities</w:t>
+      </w:r>
+      <w:r>
+        <w:rPr>
+          <w:rFonts w:hint="default"/>
+          <w:w w:val="100"/>
+          <w:sz w:val="22"/>
+          <w:szCs w:val="22"/>
+        </w:rPr>
+        <w:t xml:space="preserve">: </w:t>
+      </w:r>
+      <w:r>
+        <w:rPr>
+          <w:rFonts w:hint="eastAsia"/>
+          <w:w w:val="100"/>
+          <w:sz w:val="22"/>
+          <w:szCs w:val="22"/>
+        </w:rPr>
+        <w:t>Provide</w:t>
+      </w:r>
+      <w:r>
+        <w:rPr>
+          <w:rFonts w:hint="default"/>
+          <w:w w:val="100"/>
+          <w:sz w:val="22"/>
+          <w:szCs w:val="22"/>
+        </w:rPr>
+        <w:t>d</w:t>
+      </w:r>
+      <w:r>
+        <w:rPr>
+          <w:rFonts w:hint="eastAsia"/>
+          <w:w w:val="100"/>
+          <w:sz w:val="22"/>
+          <w:szCs w:val="22"/>
+        </w:rPr>
+        <w:t xml:space="preserve"> </w:t>
+      </w:r>
+      <w:r>
+        <w:rPr>
+          <w:rFonts w:hint="default"/>
+          <w:w w:val="100"/>
+          <w:sz w:val="22"/>
+          <w:szCs w:val="22"/>
+        </w:rPr>
+        <w:t xml:space="preserve">API of </w:t>
       </w:r>
       <w:r>
         <w:rPr>
@@ -2166,34 +1949,34 @@
           <w:sz w:val="22"/>
           <w:szCs w:val="22"/>
         </w:rPr>
-        <w:t>Optimize log processing speed</w:t>
-      </w:r>
-      <w:r>
-        <w:rPr>
-          <w:rFonts w:hint="default"/>
-          <w:w w:val="100"/>
-          <w:sz w:val="22"/>
-          <w:szCs w:val="22"/>
-        </w:rPr>
-        <w:t xml:space="preserve">. Automatically issue a warning to </w:t>
-      </w:r>
-      <w:r>
-        <w:rPr>
-          <w:rFonts w:hint="default"/>
-          <w:w w:val="100"/>
-          <w:sz w:val="22"/>
-          <w:szCs w:val="22"/>
-        </w:rPr>
-        <w:t>company</w:t>
-      </w:r>
-      <w:r>
-        <w:rPr>
-          <w:rFonts w:hint="default"/>
-          <w:w w:val="100"/>
-          <w:sz w:val="22"/>
-          <w:szCs w:val="22"/>
-        </w:rPr>
-        <w:t xml:space="preserve"> partners.</w:t>
+        <w:t xml:space="preserve">Optimize </w:t>
+      </w:r>
+      <w:r>
+        <w:rPr>
+          <w:rFonts w:hint="default"/>
+          <w:w w:val="100"/>
+          <w:sz w:val="22"/>
+          <w:szCs w:val="22"/>
+        </w:rPr>
+        <w:t xml:space="preserve">the </w:t>
+      </w:r>
+      <w:r>
+        <w:rPr>
+          <w:rFonts w:hint="eastAsia"/>
+          <w:w w:val="100"/>
+          <w:sz w:val="22"/>
+          <w:szCs w:val="22"/>
+        </w:rPr>
+        <w:t>processing speed</w:t>
+      </w:r>
+      <w:r>
+        <w:rPr>
+          <w:rFonts w:hint="default"/>
+          <w:w w:val="100"/>
+          <w:sz w:val="22"/>
+          <w:szCs w:val="22"/>
+        </w:rPr>
+        <w:t xml:space="preserve"> of log. Automatically sent a security alarm to the cooperative enterprises.</w:t>
       </w:r>
     </w:p>
     <w:p>
@@ -2217,39 +2000,23 @@
       </w:pPr>
       <w:r>
         <w:rPr>
-          <w:rFonts w:hint="eastAsia"/>
-          <w:w w:val="100"/>
-          <w:sz w:val="22"/>
-          <w:szCs w:val="22"/>
-        </w:rPr>
-        <w:t>Timely discovery of system vulnerabilities of 12</w:t>
-      </w:r>
-      <w:r>
-        <w:rPr>
-          <w:rFonts w:hint="default"/>
-          <w:w w:val="100"/>
-          <w:sz w:val="22"/>
-          <w:szCs w:val="22"/>
-        </w:rPr>
-        <w:t xml:space="preserve"> company</w:t>
-      </w:r>
-      <w:r>
-        <w:rPr>
-          <w:rFonts w:hint="eastAsia"/>
-          <w:w w:val="100"/>
-          <w:sz w:val="22"/>
-          <w:szCs w:val="22"/>
-        </w:rPr>
-        <w:t xml:space="preserve"> partners</w:t>
-      </w:r>
-      <w:r>
-        <w:rPr>
-          <w:rFonts w:hint="default"/>
-          <w:w w:val="100"/>
-          <w:sz w:val="22"/>
-          <w:szCs w:val="22"/>
-        </w:rPr>
-        <w:t>. Enhance 15% log analysis efficiency.</w:t>
+          <w:rFonts w:hint="default"/>
+          <w:b w:val="0"/>
+          <w:bCs/>
+          <w:w w:val="100"/>
+          <w:sz w:val="22"/>
+          <w:szCs w:val="22"/>
+        </w:rPr>
+        <w:t xml:space="preserve">Achievements: </w:t>
+      </w:r>
+      <w:r>
+        <w:rPr>
+          <w:rFonts w:hint="eastAsia"/>
+          <w:w w:val="100"/>
+          <w:sz w:val="22"/>
+          <w:szCs w:val="22"/>
+        </w:rPr>
+        <w:t>Discovered system vulnerabilities of 12 cooperative enterprises timely and improved log analysis speed by 15% effectively.</w:t>
       </w:r>
     </w:p>
     <w:p>
@@ -2302,46 +2069,7 @@
           <w:sz w:val="22"/>
           <w:szCs w:val="22"/>
         </w:rPr>
-        <w:t xml:space="preserve"> University of technology</w:t>
-      </w:r>
-      <w:r>
-        <w:rPr>
-          <w:i/>
-          <w:w w:val="100"/>
-          <w:sz w:val="22"/>
-          <w:szCs w:val="22"/>
-        </w:rPr>
-        <w:t>,</w:t>
-      </w:r>
-      <w:r>
-        <w:rPr>
-          <w:i/>
-          <w:spacing w:val="-18"/>
-          <w:w w:val="100"/>
-          <w:sz w:val="22"/>
-          <w:szCs w:val="22"/>
-        </w:rPr>
-        <w:t xml:space="preserve"> </w:t>
-      </w:r>
-      <w:r>
-        <w:rPr>
-          <w:rFonts w:hint="eastAsia"/>
-          <w:i/>
-          <w:w w:val="100"/>
-          <w:sz w:val="22"/>
-          <w:szCs w:val="22"/>
-        </w:rPr>
-        <w:t>External teacher</w:t>
-      </w:r>
-      <w:r>
-        <w:rPr>
-          <w:rFonts w:hint="default"/>
-          <w:i/>
-          <w:w w:val="100"/>
-          <w:sz w:val="22"/>
-          <w:szCs w:val="22"/>
-        </w:rPr>
-        <w:t xml:space="preserve"> of practical courses</w:t>
+        <w:t xml:space="preserve"> University of </w:t>
       </w:r>
       <w:r>
         <w:rPr>
@@ -2352,6 +2080,71 @@
           <w:iCs/>
           <w:w w:val="100"/>
           <w:sz w:val="22"/>
+          <w:szCs w:val="22"/>
+        </w:rPr>
+        <w:t>T</w:t>
+      </w:r>
+      <w:r>
+        <w:rPr>
+          <w:rFonts w:hint="eastAsia"/>
+          <w:b/>
+          <w:bCs/>
+          <w:i w:val="0"/>
+          <w:iCs/>
+          <w:w w:val="100"/>
+          <w:sz w:val="22"/>
+          <w:szCs w:val="22"/>
+        </w:rPr>
+        <w:t>echnology</w:t>
+      </w:r>
+      <w:r>
+        <w:rPr>
+          <w:i/>
+          <w:w w:val="100"/>
+          <w:sz w:val="22"/>
+          <w:szCs w:val="22"/>
+        </w:rPr>
+        <w:t>,</w:t>
+      </w:r>
+      <w:r>
+        <w:rPr>
+          <w:i/>
+          <w:spacing w:val="-18"/>
+          <w:w w:val="100"/>
+          <w:sz w:val="22"/>
+          <w:szCs w:val="22"/>
+        </w:rPr>
+        <w:t xml:space="preserve"> </w:t>
+      </w:r>
+      <w:r>
+        <w:rPr>
+          <w:rFonts w:hint="eastAsia"/>
+          <w:i/>
+          <w:w w:val="100"/>
+          <w:sz w:val="22"/>
+          <w:szCs w:val="22"/>
+        </w:rPr>
+        <w:t>External teacher</w:t>
+      </w:r>
+      <w:r>
+        <w:rPr>
+          <w:rFonts w:hint="default"/>
+          <w:i/>
+          <w:w w:val="100"/>
+          <w:sz w:val="22"/>
+          <w:szCs w:val="22"/>
+        </w:rPr>
+        <w:t xml:space="preserve"> of practical courses</w:t>
+      </w:r>
+      <w:r>
+        <w:rPr>
+          <w:rFonts w:hint="default"/>
+          <w:b/>
+          <w:bCs/>
+          <w:i w:val="0"/>
+          <w:iCs/>
+          <w:w w:val="100"/>
+          <w:sz w:val="22"/>
         </w:rPr>
         <w:t xml:space="preserve">              </w:t>
       </w:r>
@@ -2392,17 +2185,7 @@
           <w:sz w:val="22"/>
           <w:szCs w:val="22"/>
         </w:rPr>
-        <w:t xml:space="preserve"> </w:t>
-      </w:r>
-      <w:r>
-        <w:rPr>
-          <w:i/>
-          <w:spacing w:val="-29"/>
-          <w:w w:val="100"/>
-          <w:sz w:val="22"/>
-          <w:szCs w:val="22"/>
-        </w:rPr>
-        <w:t xml:space="preserve"> </w:t>
+        <w:t xml:space="preserve">  </w:t>
       </w:r>
       <w:r>
         <w:rPr>
@@ -2476,16 +2259,7 @@
           <w:sz w:val="22"/>
           <w:szCs w:val="22"/>
         </w:rPr>
-        <w:t xml:space="preserve"> and take part in the </w:t>
-      </w:r>
-      <w:r>
-        <w:rPr>
-          <w:rFonts w:hint="eastAsia"/>
-          <w:w w:val="100"/>
-          <w:sz w:val="22"/>
-          <w:szCs w:val="22"/>
-        </w:rPr>
-        <w:t>postgraduate entrance examination</w:t>
+        <w:t xml:space="preserve"> and take part in the postgraduate entrance examination</w:t>
       </w:r>
       <w:r>
         <w:rPr>
@@ -2522,7 +2296,25 @@
           <w:sz w:val="22"/>
           <w:szCs w:val="22"/>
         </w:rPr>
-        <w:t>Mainly responsible: Online and offline obligations to guide students to complete their studies and obtain an ideal offer</w:t>
+        <w:t>Responsibilities</w:t>
+      </w:r>
+      <w:r>
+        <w:rPr>
+          <w:rFonts w:hint="default"/>
+          <w:w w:val="100"/>
+          <w:sz w:val="22"/>
+          <w:szCs w:val="22"/>
+        </w:rPr>
+        <w:t xml:space="preserve">: </w:t>
+      </w:r>
+      <w:r>
+        <w:rPr>
+          <w:rFonts w:hint="eastAsia"/>
+          <w:w w:val="100"/>
+          <w:sz w:val="22"/>
+          <w:szCs w:val="22"/>
+        </w:rPr>
+        <w:t>Online and offline obligations to guide students to complete their studies and obtain an ideal offer</w:t>
       </w:r>
       <w:r>
         <w:rPr>
@@ -2554,6 +2346,17 @@
       </w:pPr>
       <w:r>
         <w:rPr>
+          <w:rFonts w:hint="default"/>
+          <w:b w:val="0"/>
+          <w:bCs/>
+          <w:w w:val="100"/>
+          <w:sz w:val="22"/>
+          <w:szCs w:val="22"/>
+        </w:rPr>
+        <w:t xml:space="preserve">Achievements: </w:t>
+      </w:r>
+      <w:r>
+        <w:rPr>
           <w:w w:val="100"/>
           <w:sz w:val="22"/>
         </w:rPr>
@@ -2565,22 +2368,15 @@
           <w:w w:val="100"/>
           <w:sz w:val="22"/>
         </w:rPr>
-        <w:t>goals</w:t>
-      </w:r>
-      <w:r>
-        <w:rPr>
-          <w:w w:val="100"/>
-          <w:sz w:val="22"/>
-        </w:rPr>
-        <w:t>, e</w:t>
-      </w:r>
-      <w:r>
-        <w:rPr>
-          <w:rFonts w:hint="eastAsia"/>
-          <w:w w:val="100"/>
-          <w:sz w:val="22"/>
-        </w:rPr>
-        <w:t>ffectively improve</w:t>
+        <w:t>goals and</w:t>
+      </w:r>
+      <w:r>
+        <w:rPr>
+          <w:rFonts w:hint="eastAsia"/>
+          <w:w w:val="100"/>
+          <w:sz w:val="22"/>
+        </w:rPr>
+        <w:t xml:space="preserve"> improve</w:t>
       </w:r>
       <w:r>
         <w:rPr>
@@ -2596,22 +2392,14 @@
           <w:w w:val="100"/>
           <w:sz w:val="22"/>
         </w:rPr>
-        <w:t xml:space="preserve"> interview results</w:t>
-      </w:r>
-      <w:r>
-        <w:rPr>
-          <w:rFonts w:hint="default"/>
-          <w:w w:val="100"/>
-          <w:sz w:val="22"/>
-        </w:rPr>
-        <w:t xml:space="preserve">, </w:t>
-      </w:r>
-      <w:r>
-        <w:rPr>
-          <w:w w:val="100"/>
-          <w:sz w:val="22"/>
-        </w:rPr>
-        <w:t>and I enjoy the f</w:t>
+        <w:t xml:space="preserve"> interview skills effectively.</w:t>
+      </w:r>
+      <w:r>
+        <w:rPr>
+          <w:w w:val="100"/>
+          <w:sz w:val="22"/>
+        </w:rPr>
+        <w:t xml:space="preserve"> I enjoy the f</w:t>
       </w:r>
       <w:r>
         <w:rPr>
@@ -2964,6 +2752,13 @@
           <w:sz w:val="22"/>
         </w:rPr>
         <w:tab/>
+      </w:r>
+      <w:r>
+        <w:rPr>
+          <w:rFonts w:hint="default"/>
+          <w:w w:val="100"/>
+          <w:sz w:val="22"/>
+        </w:rPr>
         <w:t>A</w:t>
       </w:r>
       <w:r>
@@ -3047,23 +2842,7 @@
           <w:w w:val="100"/>
           <w:sz w:val="22"/>
         </w:rPr>
-        <w:t xml:space="preserve">Apr.  </w:t>
-      </w:r>
-      <w:r>
-        <w:rPr>
-          <w:rFonts w:hint="default"/>
-          <w:w w:val="100"/>
-          <w:sz w:val="22"/>
-        </w:rPr>
-        <w:t>201</w:t>
-      </w:r>
-      <w:r>
-        <w:rPr>
-          <w:rFonts w:hint="default"/>
-          <w:w w:val="100"/>
-          <w:sz w:val="22"/>
-        </w:rPr>
-        <w:t xml:space="preserve">8 </w:t>
+        <w:t xml:space="preserve">Apr.  2018 </w:t>
       </w:r>
       <w:r>
         <w:rPr>
@@ -3072,6 +2851,13 @@
           <w:sz w:val="22"/>
         </w:rPr>
         <w:tab/>
+      </w:r>
+      <w:r>
+        <w:rPr>
+          <w:rFonts w:hint="default"/>
+          <w:w w:val="100"/>
+          <w:sz w:val="22"/>
+        </w:rPr>
         <w:t>Promoted to software engineer II</w:t>
       </w:r>
     </w:p>
@@ -3114,14 +2900,7 @@
           <w:w w:val="100"/>
           <w:sz w:val="22"/>
         </w:rPr>
-        <w:t>Second Prize of</w:t>
-      </w:r>
-      <w:r>
-        <w:rPr>
-          <w:w w:val="100"/>
-          <w:sz w:val="22"/>
-        </w:rPr>
-        <w:t xml:space="preserve"> </w:t>
+        <w:t xml:space="preserve">Second Prize of </w:t>
       </w:r>
       <w:r>
         <w:rPr>
@@ -3216,23 +2995,14 @@
           <w:sz w:val="22"/>
         </w:rPr>
         <w:tab/>
-        <w:t xml:space="preserve">Promoted to </w:t>
-      </w:r>
-      <w:r>
-        <w:rPr>
-          <w:rFonts w:hint="default"/>
-          <w:w w:val="100"/>
-          <w:sz w:val="22"/>
-        </w:rPr>
-        <w:t>software</w:t>
-      </w:r>
-      <w:r>
-        <w:rPr>
-          <w:rFonts w:hint="default"/>
-          <w:w w:val="100"/>
-          <w:sz w:val="22"/>
-        </w:rPr>
-        <w:t xml:space="preserve"> engineer I</w:t>
+      </w:r>
+      <w:r>
+        <w:rPr>
+          <w:rFonts w:hint="default"/>
+          <w:w w:val="100"/>
+          <w:sz w:val="22"/>
+        </w:rPr>
+        <w:t>Promoted to software engineer I</w:t>
       </w:r>
     </w:p>
     <w:p>
@@ -3268,6 +3038,13 @@
           <w:sz w:val="22"/>
         </w:rPr>
         <w:tab/>
+      </w:r>
+      <w:r>
+        <w:rPr>
+          <w:rFonts w:hint="default"/>
+          <w:w w:val="100"/>
+          <w:sz w:val="22"/>
+        </w:rPr>
         <w:t>Efficient Development Award</w:t>
       </w:r>
     </w:p>
@@ -3325,7 +3102,7 @@
                       </wpg:grpSpPr>
                       <wps:wsp>
                         <wps:cNvPr id="9" name="直线 11"/>
-                        <wps:cNvSpPr/>
+                        <wps:cNvCnPr/>
                         <wps:spPr>
                           <a:xfrm>
                             <a:off x="0" y="7"/>
@@ -3353,7 +3130,7 @@
           </mc:Choice>
           <mc:Fallback>
             <w:pict>
-              <v:group id="_x0000_s1026" o:spid="_x0000_s1026" o:spt="203" style="height:0.75pt;width:526pt;" coordsize="10520,15" o:gfxdata="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">
+              <v:group id="_x0000_s1026" o:spid="_x0000_s1026" o:spt="203" style="height:0.75pt;width:526pt;" coordsize="10520,15" o:gfxdata="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">
                 <o:lock v:ext="edit" aspectratio="f"/>
                 <v:line id="直线 11" o:spid="_x0000_s1026" o:spt="20" style="position:absolute;left:0;top:7;height:0;width:10519;" filled="f" stroked="t" coordsize="21600,21600" o:gfxdata="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">
                   <v:fill on="f" focussize="0,0"/>
@@ -3458,7 +3235,6 @@
           <w:sz w:val="22"/>
         </w:rPr>
         <w:tab/>
-        <w:t/>
       </w:r>
       <w:r>
         <w:rPr>
@@ -3466,7 +3242,6 @@
           <w:sz w:val="22"/>
         </w:rPr>
         <w:tab/>
-        <w:t/>
       </w:r>
       <w:r>
         <w:rPr>
@@ -3474,7 +3249,6 @@
           <w:sz w:val="22"/>
         </w:rPr>
         <w:tab/>
-        <w:t/>
       </w:r>
       <w:r>
         <w:rPr>
@@ -3482,7 +3256,6 @@
           <w:sz w:val="22"/>
         </w:rPr>
         <w:tab/>
-        <w:t/>
       </w:r>
       <w:r>
         <w:rPr>
@@ -3512,6 +3285,7 @@
       <w:pPr>
         <w:pStyle w:val="7"/>
         <w:numPr>
+          <w:ilvl w:val="0"/>
           <w:numId w:val="0"/>
         </w:numPr>
         <w:tabs>
@@ -3609,13 +3383,28 @@
           <w:w w:val="100"/>
           <w:sz w:val="22"/>
         </w:rPr>
-        <w:t>Hard Skills</w:t>
+        <w:t>Hard</w:t>
+      </w:r>
+      <w:r>
+        <w:rPr>
+          <w:w w:val="100"/>
+          <w:sz w:val="22"/>
+        </w:rPr>
+        <w:t xml:space="preserve"> &amp; Soft</w:t>
+      </w:r>
+      <w:r>
+        <w:rPr>
+          <w:w w:val="100"/>
+          <w:sz w:val="22"/>
+        </w:rPr>
+        <w:t xml:space="preserve"> Skills</w:t>
       </w:r>
     </w:p>
     <w:p>
       <w:pPr>
         <w:pStyle w:val="7"/>
         <w:numPr>
+          <w:ilvl w:val="0"/>
           <w:numId w:val="0"/>
         </w:numPr>
         <w:tabs>
@@ -3651,7 +3440,6 @@
           <w:sz w:val="22"/>
         </w:rPr>
         <w:tab/>
-        <w:t/>
       </w:r>
       <w:r>
         <w:rPr>
@@ -3659,7 +3447,6 @@
           <w:sz w:val="22"/>
         </w:rPr>
         <w:tab/>
-        <w:t/>
       </w:r>
       <w:r>
         <w:rPr>
@@ -3667,7 +3454,6 @@
           <w:sz w:val="22"/>
         </w:rPr>
         <w:tab/>
-        <w:t/>
       </w:r>
       <w:r>
         <w:rPr>
@@ -3684,6 +3470,78 @@
           <w:sz w:val="22"/>
         </w:rPr>
         <w:t>Debugging</w:t>
+      </w:r>
+      <w:r>
+        <w:rPr>
+          <w:w w:val="100"/>
+          <w:sz w:val="22"/>
+        </w:rPr>
+        <w:t>(Advanced)</w:t>
+      </w:r>
+    </w:p>
+    <w:p>
+      <w:pPr>
+        <w:pStyle w:val="7"/>
+        <w:numPr>
+          <w:ilvl w:val="0"/>
+          <w:numId w:val="0"/>
+        </w:numPr>
+        <w:tabs>
+          <w:tab w:val="left" w:pos="424"/>
+        </w:tabs>
+        <w:spacing w:before="0" w:after="0" w:line="225" w:lineRule="auto"/>
+        <w:ind w:left="140" w:leftChars="0" w:right="98" w:rightChars="0"/>
+        <w:jc w:val="left"/>
+        <w:rPr>
+          <w:w w:val="100"/>
+          <w:sz w:val="22"/>
+        </w:rPr>
+      </w:pPr>
+      <w:r>
+        <w:rPr>
+          <w:b/>
+          <w:bCs/>
+          <w:w w:val="100"/>
+          <w:sz w:val="22"/>
+        </w:rPr>
+        <w:t>Collaboration</w:t>
+      </w:r>
+      <w:r>
+        <w:rPr>
+          <w:w w:val="100"/>
+          <w:sz w:val="22"/>
+        </w:rPr>
+        <w:t>(Expert)</w:t>
+      </w:r>
+      <w:r>
+        <w:rPr>
+          <w:w w:val="100"/>
+          <w:sz w:val="22"/>
+        </w:rPr>
+        <w:tab/>
+      </w:r>
+      <w:r>
+        <w:rPr>
+          <w:w w:val="100"/>
+          <w:sz w:val="22"/>
+        </w:rPr>
+        <w:tab/>
+      </w:r>
+      <w:r>
+        <w:rPr>
+          <w:w w:val="100"/>
+          <w:sz w:val="22"/>
+        </w:rPr>
+        <w:tab/>
+      </w:r>
+      <w:r>
+        <w:rPr>
+          <w:b/>
+          <w:bCs/>
+          <w:w w:val="100"/>
+          <w:sz w:val="22"/>
+        </w:rPr>
+        <w:t>Leadership</w:t>
       </w:r>
       <w:r>
         <w:rPr>
@@ -3716,80 +3574,7 @@
           <w:w w:val="100"/>
           <w:sz w:val="22"/>
         </w:rPr>
-        <w:t>Soft Skills</w:t>
-      </w:r>
-    </w:p>
-    <w:p>
-      <w:pPr>
-        <w:pStyle w:val="7"/>
-        <w:numPr>
-          <w:numId w:val="0"/>
-        </w:numPr>
-        <w:tabs>
-          <w:tab w:val="left" w:pos="424"/>
-        </w:tabs>
-        <w:spacing w:before="0" w:after="0" w:line="225" w:lineRule="auto"/>
-        <w:ind w:left="140" w:leftChars="0" w:right="98" w:rightChars="0"/>
-        <w:jc w:val="left"/>
-        <w:rPr>
-          <w:w w:val="100"/>
-          <w:sz w:val="22"/>
-        </w:rPr>
-      </w:pPr>
-      <w:r>
-        <w:rPr>
-          <w:b/>
-          <w:bCs/>
-          <w:w w:val="100"/>
-          <w:sz w:val="22"/>
-        </w:rPr>
-        <w:t>Collaboration</w:t>
-      </w:r>
-      <w:r>
-        <w:rPr>
-          <w:w w:val="100"/>
-          <w:sz w:val="22"/>
-        </w:rPr>
-        <w:t>(Expert)</w:t>
-      </w:r>
-      <w:r>
-        <w:rPr>
-          <w:w w:val="100"/>
-          <w:sz w:val="22"/>
-        </w:rPr>
-        <w:tab/>
-        <w:t/>
-      </w:r>
-      <w:r>
-        <w:rPr>
-          <w:w w:val="100"/>
-          <w:sz w:val="22"/>
-        </w:rPr>
-        <w:tab/>
-        <w:t/>
-      </w:r>
-      <w:r>
-        <w:rPr>
-          <w:w w:val="100"/>
-          <w:sz w:val="22"/>
-        </w:rPr>
-        <w:tab/>
-      </w:r>
-      <w:r>
-        <w:rPr>
-          <w:b/>
-          <w:bCs/>
-          <w:w w:val="100"/>
-          <w:sz w:val="22"/>
-        </w:rPr>
-        <w:t>Leadership</w:t>
-      </w:r>
-      <w:r>
-        <w:rPr>
-          <w:w w:val="100"/>
-          <w:sz w:val="22"/>
-        </w:rPr>
-        <w:t>(Advanced)</w:t>
+        <w:t>Databases: MySQL, MongoDB, OpenTSDB, ElasticSearch, Redis</w:t>
       </w:r>
     </w:p>
     <w:p>
@@ -3815,47 +3600,7 @@
           <w:w w:val="100"/>
           <w:sz w:val="22"/>
         </w:rPr>
-        <w:t xml:space="preserve">Databases: </w:t>
-      </w:r>
-      <w:r>
-        <w:rPr>
-          <w:w w:val="100"/>
-          <w:sz w:val="22"/>
-        </w:rPr>
-        <w:t>MySQL, MongoDB, OpenTSDB, ElasticSearch, Redis</w:t>
-      </w:r>
-    </w:p>
-    <w:p>
-      <w:pPr>
-        <w:pStyle w:val="7"/>
-        <w:numPr>
-          <w:ilvl w:val="0"/>
-          <w:numId w:val="1"/>
-        </w:numPr>
-        <w:tabs>
-          <w:tab w:val="left" w:pos="424"/>
-        </w:tabs>
-        <w:spacing w:before="0" w:after="0" w:line="225" w:lineRule="auto"/>
-        <w:ind w:left="423" w:right="98" w:hanging="283"/>
-        <w:jc w:val="left"/>
-        <w:rPr>
-          <w:w w:val="100"/>
-          <w:sz w:val="22"/>
-        </w:rPr>
-      </w:pPr>
-      <w:r>
-        <w:rPr>
-          <w:w w:val="100"/>
-          <w:sz w:val="22"/>
-        </w:rPr>
-        <w:t xml:space="preserve">Relevant </w:t>
-      </w:r>
-      <w:r>
-        <w:rPr>
-          <w:w w:val="100"/>
-          <w:sz w:val="22"/>
-        </w:rPr>
-        <w:t>Skills:</w:t>
+        <w:t>Relevant Skills:</w:t>
       </w:r>
       <w:r>
         <w:rPr>
@@ -3870,28 +3615,7 @@
           <w:w w:val="100"/>
           <w:sz w:val="22"/>
         </w:rPr>
-        <w:t>Git</w:t>
-      </w:r>
-      <w:r>
-        <w:rPr>
-          <w:w w:val="100"/>
-          <w:sz w:val="22"/>
-        </w:rPr>
-        <w:t xml:space="preserve">, </w:t>
-      </w:r>
-      <w:r>
-        <w:rPr>
-          <w:w w:val="100"/>
-          <w:sz w:val="22"/>
-        </w:rPr>
-        <w:t>Linux, Jenkins, Docker, Kafka, ZooKeeper</w:t>
-      </w:r>
-      <w:r>
-        <w:rPr>
-          <w:w w:val="100"/>
-          <w:sz w:val="22"/>
-        </w:rPr>
-        <w:t>.</w:t>
+        <w:t>Git, Linux, Jenkins, Docker, Kafka, ZooKeeper.</w:t>
       </w:r>
     </w:p>
     <w:p>
@@ -3962,21 +3686,7 @@
           <w:w w:val="100"/>
           <w:sz w:val="22"/>
         </w:rPr>
-        <w:t>English,</w:t>
-      </w:r>
-      <w:r>
-        <w:rPr>
-          <w:w w:val="100"/>
-          <w:sz w:val="22"/>
-        </w:rPr>
-        <w:t xml:space="preserve"> Japan</w:t>
-      </w:r>
-      <w:r>
-        <w:rPr>
-          <w:w w:val="100"/>
-          <w:sz w:val="22"/>
-        </w:rPr>
-        <w:t>ese</w:t>
+        <w:t>English, Japanese</w:t>
       </w:r>
     </w:p>
     <w:p>
@@ -4017,7 +3727,39 @@
           <w:w w:val="100"/>
           <w:sz w:val="22"/>
         </w:rPr>
-        <w:t>Education</w:t>
+        <w:t>Education,</w:t>
+      </w:r>
+      <w:r>
+        <w:rPr>
+          <w:spacing w:val="-37"/>
+          <w:w w:val="100"/>
+          <w:sz w:val="22"/>
+        </w:rPr>
+        <w:t xml:space="preserve"> </w:t>
+      </w:r>
+      <w:r>
+        <w:rPr>
+          <w:rFonts w:hint="default"/>
+          <w:w w:val="100"/>
+          <w:sz w:val="22"/>
+        </w:rPr>
+        <w:t>In</w:t>
+      </w:r>
+      <w:r>
+        <w:rPr>
+          <w:rFonts w:hint="eastAsia"/>
+          <w:w w:val="100"/>
+          <w:sz w:val="22"/>
+        </w:rPr>
+        <w:t>strument</w:t>
+      </w:r>
+      <w:r>
+        <w:rPr>
+          <w:rFonts w:hint="default"/>
+          <w:w w:val="100"/>
+          <w:sz w:val="22"/>
+        </w:rPr>
+        <w:t>(piano &amp; flute)</w:t>
       </w:r>
       <w:r>
         <w:rPr>
@@ -4028,7 +3770,7 @@
       </w:r>
       <w:r>
         <w:rPr>
-          <w:spacing w:val="-37"/>
+          <w:spacing w:val="-38"/>
           <w:w w:val="100"/>
           <w:sz w:val="22"/>
         </w:rPr>
@@ -4040,45 +3782,6 @@
           <w:w w:val="100"/>
           <w:sz w:val="22"/>
         </w:rPr>
-        <w:t>In</w:t>
-      </w:r>
-      <w:r>
-        <w:rPr>
-          <w:rFonts w:hint="eastAsia"/>
-          <w:w w:val="100"/>
-          <w:sz w:val="22"/>
-        </w:rPr>
-        <w:t>strument</w:t>
-      </w:r>
-      <w:r>
-        <w:rPr>
-          <w:rFonts w:hint="default"/>
-          <w:w w:val="100"/>
-          <w:sz w:val="22"/>
-        </w:rPr>
-        <w:t>(piano &amp; flute)</w:t>
-      </w:r>
-      <w:r>
-        <w:rPr>
-          <w:w w:val="100"/>
-          <w:sz w:val="22"/>
-        </w:rPr>
-        <w:t>,</w:t>
-      </w:r>
-      <w:r>
-        <w:rPr>
-          <w:spacing w:val="-38"/>
-          <w:w w:val="100"/>
-          <w:sz w:val="22"/>
-        </w:rPr>
-        <w:t xml:space="preserve"> </w:t>
-      </w:r>
-      <w:r>
-        <w:rPr>
-          <w:rFonts w:hint="default"/>
-          <w:w w:val="100"/>
-          <w:sz w:val="22"/>
-        </w:rPr>
         <w:t>Ph</w:t>
       </w:r>
       <w:r>
@@ -4089,6 +3792,16 @@
         </w:rPr>
         <w:t>otography</w:t>
       </w:r>
+      <w:r>
+        <w:rPr>
+          <w:rFonts w:hint="default"/>
+          <w:w w:val="100"/>
+          <w:sz w:val="22"/>
+        </w:rPr>
+        <w:t>, Watch documentaries, Read books.</w:t>
+      </w:r>
+      <w:bookmarkStart w:id="0" w:name="_GoBack"/>
+      <w:bookmarkEnd w:id="0"/>
     </w:p>
     <w:sectPr>
       <w:type w:val="continuous"/>
@@ -4310,7 +4023,7 @@
     <w:lsdException w:qFormat="1" w:unhideWhenUsed="0" w:uiPriority="0" w:semiHidden="0" w:name="Title"/>
     <w:lsdException w:unhideWhenUsed="0" w:uiPriority="0" w:semiHidden="0" w:name="Closing"/>
     <w:lsdException w:unhideWhenUsed="0" w:uiPriority="0" w:semiHidden="0" w:name="Signature"/>
-    <w:lsdException w:uiPriority="1" w:name="Default Paragraph Font"/>
+    <w:lsdException w:uiPriority="1" w:semiHidden="0" w:name="Default Paragraph Font"/>
     <w:lsdException w:qFormat="1" w:unhideWhenUsed="0" w:uiPriority="1" w:semiHidden="0" w:name="Body Text"/>
     <w:lsdException w:unhideWhenUsed="0" w:uiPriority="0" w:semiHidden="0" w:name="Body Text Indent"/>
     <w:lsdException w:unhideWhenUsed="0" w:uiPriority="0" w:semiHidden="0" w:name="List Continue"/>

</xml_diff>